<commit_message>
Report added for project part 2
</commit_message>
<xml_diff>
--- a/Project Part 1/Photon Mapped Cornell Box/Project Part 1, Computer Graphics.docx
+++ b/Project Part 1/Photon Mapped Cornell Box/Project Part 1, Computer Graphics.docx
@@ -1,24 +1,22 @@
 
-<file path=word/document2.xml><?xml version="1.0" encoding="utf-8"?>
-<w:document xmlns:wpc="http://schemas.microsoft.com/office/word/2010/wordprocessingCanvas" xmlns:mc="http://schemas.openxmlformats.org/markup-compatibility/2006" xmlns:o="urn:schemas-microsoft-com:office:office" xmlns:r="http://schemas.openxmlformats.org/officeDocument/2006/relationships" xmlns:m="http://schemas.openxmlformats.org/officeDocument/2006/math" xmlns:v="urn:schemas-microsoft-com:vml" xmlns:wp14="http://schemas.microsoft.com/office/word/2010/wordprocessingDrawing" xmlns:wp="http://schemas.openxmlformats.org/drawingml/2006/wordprocessingDrawing" xmlns:w10="urn:schemas-microsoft-com:office:word" xmlns:w="http://schemas.openxmlformats.org/wordprocessingml/2006/main" xmlns:w14="http://schemas.microsoft.com/office/word/2010/wordml" xmlns:w15="http://schemas.microsoft.com/office/word/2012/wordml" xmlns:wpg="http://schemas.microsoft.com/office/word/2010/wordprocessingGroup" xmlns:wpi="http://schemas.microsoft.com/office/word/2010/wordprocessingInk" xmlns:wne="http://schemas.microsoft.com/office/word/2006/wordml" xmlns:wps="http://schemas.microsoft.com/office/word/2010/wordprocessingShape" xmlns:a="http://schemas.openxmlformats.org/drawingml/2006/main" xmlns:pic="http://schemas.openxmlformats.org/drawingml/2006/picture" xmlns:a14="http://schemas.microsoft.com/office/drawing/2010/main" mc:Ignorable="w14 w15 wp14">
+<file path=word/document.xml><?xml version="1.0" encoding="utf-8"?>
+<w:document xmlns:wpc="http://schemas.microsoft.com/office/word/2010/wordprocessingCanvas" xmlns:cx="http://schemas.microsoft.com/office/drawing/2014/chartex" xmlns:cx1="http://schemas.microsoft.com/office/drawing/2015/9/8/chartex" xmlns:cx2="http://schemas.microsoft.com/office/drawing/2015/10/21/chartex" xmlns:cx3="http://schemas.microsoft.com/office/drawing/2016/5/9/chartex" xmlns:cx4="http://schemas.microsoft.com/office/drawing/2016/5/10/chartex" xmlns:cx5="http://schemas.microsoft.com/office/drawing/2016/5/11/chartex" xmlns:cx6="http://schemas.microsoft.com/office/drawing/2016/5/12/chartex" xmlns:cx7="http://schemas.microsoft.com/office/drawing/2016/5/13/chartex" xmlns:cx8="http://schemas.microsoft.com/office/drawing/2016/5/14/chartex" xmlns:mc="http://schemas.openxmlformats.org/markup-compatibility/2006" xmlns:aink="http://schemas.microsoft.com/office/drawing/2016/ink" xmlns:am3d="http://schemas.microsoft.com/office/drawing/2017/model3d" xmlns:o="urn:schemas-microsoft-com:office:office" xmlns:r="http://schemas.openxmlformats.org/officeDocument/2006/relationships" xmlns:m="http://schemas.openxmlformats.org/officeDocument/2006/math" xmlns:v="urn:schemas-microsoft-com:vml" xmlns:wp14="http://schemas.microsoft.com/office/word/2010/wordprocessingDrawing" xmlns:wp="http://schemas.openxmlformats.org/drawingml/2006/wordprocessingDrawing" xmlns:w10="urn:schemas-microsoft-com:office:word" xmlns:w="http://schemas.openxmlformats.org/wordprocessingml/2006/main" xmlns:w14="http://schemas.microsoft.com/office/word/2010/wordml" xmlns:w15="http://schemas.microsoft.com/office/word/2012/wordml" xmlns:w16cid="http://schemas.microsoft.com/office/word/2016/wordml/cid" xmlns:w16se="http://schemas.microsoft.com/office/word/2015/wordml/symex" xmlns:wpg="http://schemas.microsoft.com/office/word/2010/wordprocessingGroup" xmlns:wpi="http://schemas.microsoft.com/office/word/2010/wordprocessingInk" xmlns:wne="http://schemas.microsoft.com/office/word/2006/wordml" xmlns:wps="http://schemas.microsoft.com/office/word/2010/wordprocessingShape" mc:Ignorable="w14 w15 w16se w16cid wp14">
   <w:body>
-    <w:p xmlns:wp14="http://schemas.microsoft.com/office/word/2010/wordml" wp14:textId="62353B02">
+    <w:p>
       <w:pPr>
         <w:jc w:val="center"/>
         <w:rPr>
-          <w:b w:val="1"/>
-          <w:bCs w:val="1"/>
+          <w:b/>
+          <w:bCs/>
           <w:sz w:val="56"/>
           <w:szCs w:val="56"/>
           <w:u w:val="single"/>
         </w:rPr>
       </w:pPr>
-      <w:bookmarkStart w:name="_GoBack" w:id="0"/>
-      <w:bookmarkEnd w:id="0"/>
-      <w:r>
-        <w:rPr>
-          <w:b w:val="1"/>
-          <w:bCs w:val="1"/>
+      <w:r>
+        <w:rPr>
+          <w:b/>
+          <w:bCs/>
           <w:sz w:val="56"/>
           <w:szCs w:val="56"/>
           <w:u w:val="single"/>
@@ -28,43 +26,24 @@
     </w:p>
     <w:p>
       <w:pPr>
-        <w:pStyle w:val="Normal"/>
         <w:jc w:val="right"/>
         <w:rPr>
-          <w:b w:val="0"/>
-          <w:bCs w:val="0"/>
           <w:sz w:val="24"/>
           <w:szCs w:val="24"/>
         </w:rPr>
       </w:pPr>
-      <w:proofErr w:type="spellStart"/>
-      <w:r>
-        <w:rPr>
-          <w:b w:val="0"/>
-          <w:bCs w:val="0"/>
+      <w:r>
+        <w:rPr>
           <w:sz w:val="24"/>
           <w:szCs w:val="24"/>
         </w:rPr>
-        <w:t>Medha</w:t>
-      </w:r>
-      <w:proofErr w:type="spellEnd"/>
-      <w:r>
-        <w:rPr>
-          <w:b w:val="0"/>
-          <w:bCs w:val="0"/>
-          <w:sz w:val="24"/>
-          <w:szCs w:val="24"/>
-        </w:rPr>
-        <w:t xml:space="preserve"> Kant, 2017CS10350</w:t>
+        <w:t>Medha Kant, 2017CS10350</w:t>
       </w:r>
     </w:p>
     <w:p>
       <w:pPr>
-        <w:pStyle w:val="Normal"/>
         <w:jc w:val="right"/>
         <w:rPr>
-          <w:b w:val="0"/>
-          <w:bCs w:val="0"/>
           <w:sz w:val="24"/>
           <w:szCs w:val="24"/>
         </w:rPr>
@@ -72,8 +51,6 @@
     </w:p>
     <w:p>
       <w:pPr>
-        <w:pStyle w:val="Normal"/>
-        <w:jc w:val="left"/>
         <w:rPr>
           <w:sz w:val="36"/>
           <w:szCs w:val="36"/>
@@ -131,11 +108,6 @@
     </w:p>
     <w:p>
       <w:pPr>
-        <w:pStyle w:val="Normal"/>
-        <w:bidi w:val="0"/>
-        <w:spacing w:before="0" w:beforeAutospacing="off" w:after="160" w:afterAutospacing="off" w:line="259" w:lineRule="auto"/>
-        <w:ind w:left="0" w:right="0"/>
-        <w:jc w:val="left"/>
         <w:rPr>
           <w:sz w:val="36"/>
           <w:szCs w:val="36"/>
@@ -160,38 +132,19 @@
           <w:sz w:val="36"/>
           <w:szCs w:val="36"/>
         </w:rPr>
-        <w:t xml:space="preserve">surface, a </w:t>
-      </w:r>
-      <w:r>
-        <w:rPr>
-          <w:sz w:val="36"/>
-          <w:szCs w:val="36"/>
-        </w:rPr>
-        <w:t>probability-based</w:t>
-      </w:r>
-      <w:r>
-        <w:rPr>
-          <w:sz w:val="36"/>
-          <w:szCs w:val="36"/>
-        </w:rPr>
-        <w:t xml:space="preserve"> approach was used to save space. The photons are then balanced as a K-D Tree.</w:t>
+        <w:t>surface, a probability-based approach was used to save space. The photons are then balanced as a K-D Tree.</w:t>
       </w:r>
     </w:p>
     <w:p>
       <w:pPr>
-        <w:pStyle w:val="Normal"/>
-        <w:bidi w:val="0"/>
-        <w:spacing w:before="0" w:beforeAutospacing="off" w:after="160" w:afterAutospacing="off" w:line="259" w:lineRule="auto"/>
-        <w:ind w:left="0" w:right="0"/>
-        <w:jc w:val="left"/>
-        <w:rPr>
-          <w:rFonts w:ascii="Calibri" w:hAnsi="Calibri" w:eastAsia="Calibri" w:cs="Calibri"/>
-          <w:noProof w:val="0"/>
-          <w:sz w:val="36"/>
-          <w:szCs w:val="36"/>
-          <w:lang w:val="en-US"/>
+        <w:rPr>
+          <w:rFonts w:ascii="Calibri" w:eastAsia="Calibri" w:hAnsi="Calibri" w:cs="Calibri"/>
+          <w:sz w:val="36"/>
+          <w:szCs w:val="36"/>
         </w:rPr>
       </w:pPr>
+      <w:bookmarkStart w:id="0" w:name="_Hlk36659794"/>
+      <w:bookmarkStart w:id="1" w:name="_GoBack"/>
       <w:r>
         <w:rPr>
           <w:sz w:val="36"/>
@@ -217,176 +170,141 @@
       <w:proofErr w:type="gramEnd"/>
       <w:r>
         <w:rPr>
-          <w:rFonts w:ascii="Calibri" w:hAnsi="Calibri" w:eastAsia="Calibri" w:cs="Calibri"/>
-          <w:noProof w:val="0"/>
-          <w:sz w:val="36"/>
-          <w:szCs w:val="36"/>
-          <w:lang w:val="en-US"/>
+          <w:rFonts w:ascii="Calibri" w:eastAsia="Calibri" w:hAnsi="Calibri" w:cs="Calibri"/>
+          <w:sz w:val="36"/>
+          <w:szCs w:val="36"/>
         </w:rPr>
         <w:t>A Practical Guide to Global Illumination using Photon Mapping</w:t>
       </w:r>
       <w:r>
         <w:rPr>
-          <w:rFonts w:ascii="Calibri" w:hAnsi="Calibri" w:eastAsia="Calibri" w:cs="Calibri"/>
-          <w:noProof w:val="0"/>
-          <w:sz w:val="36"/>
-          <w:szCs w:val="36"/>
-          <w:lang w:val="en-US"/>
+          <w:rFonts w:ascii="Calibri" w:eastAsia="Calibri" w:hAnsi="Calibri" w:cs="Calibri"/>
+          <w:sz w:val="36"/>
+          <w:szCs w:val="36"/>
         </w:rPr>
         <w:t xml:space="preserve">, </w:t>
       </w:r>
-      <w:r>
-        <w:rPr>
-          <w:rFonts w:ascii="Calibri" w:hAnsi="Calibri" w:eastAsia="Calibri" w:cs="Calibri"/>
-          <w:noProof w:val="0"/>
-          <w:sz w:val="36"/>
-          <w:szCs w:val="36"/>
-          <w:lang w:val="en-US"/>
-        </w:rPr>
-        <w:t>Siggraph 2001, Course 38</w:t>
-      </w:r>
-      <w:r>
-        <w:rPr>
-          <w:rFonts w:ascii="Calibri" w:hAnsi="Calibri" w:eastAsia="Calibri" w:cs="Calibri"/>
-          <w:noProof w:val="0"/>
-          <w:sz w:val="36"/>
-          <w:szCs w:val="36"/>
-          <w:lang w:val="en-US"/>
+      <w:proofErr w:type="spellStart"/>
+      <w:r>
+        <w:rPr>
+          <w:rFonts w:ascii="Calibri" w:eastAsia="Calibri" w:hAnsi="Calibri" w:cs="Calibri"/>
+          <w:sz w:val="36"/>
+          <w:szCs w:val="36"/>
+        </w:rPr>
+        <w:t>Siggraph</w:t>
+      </w:r>
+      <w:proofErr w:type="spellEnd"/>
+      <w:r>
+        <w:rPr>
+          <w:rFonts w:ascii="Calibri" w:eastAsia="Calibri" w:hAnsi="Calibri" w:cs="Calibri"/>
+          <w:sz w:val="36"/>
+          <w:szCs w:val="36"/>
+        </w:rPr>
+        <w:t xml:space="preserve"> 2001, Course 38</w:t>
+      </w:r>
+      <w:r>
+        <w:rPr>
+          <w:rFonts w:ascii="Calibri" w:eastAsia="Calibri" w:hAnsi="Calibri" w:cs="Calibri"/>
+          <w:sz w:val="36"/>
+          <w:szCs w:val="36"/>
         </w:rPr>
         <w:t>”</w:t>
       </w:r>
       <w:r>
         <w:rPr>
-          <w:rFonts w:ascii="Calibri" w:hAnsi="Calibri" w:eastAsia="Calibri" w:cs="Calibri"/>
-          <w:noProof w:val="0"/>
-          <w:sz w:val="36"/>
-          <w:szCs w:val="36"/>
-          <w:lang w:val="en-US"/>
+          <w:rFonts w:ascii="Calibri" w:eastAsia="Calibri" w:hAnsi="Calibri" w:cs="Calibri"/>
+          <w:sz w:val="36"/>
+          <w:szCs w:val="36"/>
         </w:rPr>
         <w:t xml:space="preserve"> </w:t>
       </w:r>
       <w:r>
         <w:rPr>
-          <w:rFonts w:ascii="Calibri" w:hAnsi="Calibri" w:eastAsia="Calibri" w:cs="Calibri"/>
-          <w:noProof w:val="0"/>
-          <w:sz w:val="36"/>
-          <w:szCs w:val="36"/>
-          <w:lang w:val="en-US"/>
+          <w:rFonts w:ascii="Calibri" w:eastAsia="Calibri" w:hAnsi="Calibri" w:cs="Calibri"/>
+          <w:sz w:val="36"/>
+          <w:szCs w:val="36"/>
         </w:rPr>
         <w:t>and</w:t>
       </w:r>
       <w:r>
         <w:rPr>
-          <w:rFonts w:ascii="Calibri" w:hAnsi="Calibri" w:eastAsia="Calibri" w:cs="Calibri"/>
-          <w:noProof w:val="0"/>
-          <w:sz w:val="36"/>
-          <w:szCs w:val="36"/>
-          <w:lang w:val="en-US"/>
+          <w:rFonts w:ascii="Calibri" w:eastAsia="Calibri" w:hAnsi="Calibri" w:cs="Calibri"/>
+          <w:sz w:val="36"/>
+          <w:szCs w:val="36"/>
         </w:rPr>
         <w:t xml:space="preserve"> from the book “Realistic image synthesis using photon mapping”.</w:t>
       </w:r>
     </w:p>
     <w:p>
       <w:pPr>
-        <w:pStyle w:val="Normal"/>
-        <w:bidi w:val="0"/>
-        <w:spacing w:before="0" w:beforeAutospacing="off" w:after="160" w:afterAutospacing="off" w:line="259" w:lineRule="auto"/>
-        <w:ind w:left="0" w:right="0"/>
-        <w:jc w:val="left"/>
-        <w:rPr>
-          <w:rFonts w:ascii="Calibri" w:hAnsi="Calibri" w:eastAsia="Calibri" w:cs="Calibri"/>
-          <w:noProof w:val="0"/>
-          <w:sz w:val="36"/>
-          <w:szCs w:val="36"/>
-          <w:lang w:val="en-US"/>
+        <w:rPr>
+          <w:rFonts w:ascii="Calibri" w:eastAsia="Calibri" w:hAnsi="Calibri" w:cs="Calibri"/>
+          <w:sz w:val="36"/>
+          <w:szCs w:val="36"/>
         </w:rPr>
       </w:pPr>
     </w:p>
     <w:p>
       <w:pPr>
-        <w:pStyle w:val="Normal"/>
-        <w:bidi w:val="0"/>
-        <w:spacing w:before="0" w:beforeAutospacing="off" w:after="160" w:afterAutospacing="off" w:line="259" w:lineRule="auto"/>
-        <w:ind w:left="0" w:right="0"/>
-        <w:jc w:val="left"/>
-        <w:rPr>
-          <w:rFonts w:ascii="Calibri" w:hAnsi="Calibri" w:eastAsia="Calibri" w:cs="Calibri"/>
-          <w:noProof w:val="0"/>
-          <w:sz w:val="36"/>
-          <w:szCs w:val="36"/>
-          <w:lang w:val="en-US"/>
+        <w:rPr>
+          <w:rFonts w:ascii="Calibri" w:eastAsia="Calibri" w:hAnsi="Calibri" w:cs="Calibri"/>
+          <w:sz w:val="36"/>
+          <w:szCs w:val="36"/>
         </w:rPr>
       </w:pPr>
       <w:r>
         <w:rPr>
-          <w:rFonts w:ascii="Calibri" w:hAnsi="Calibri" w:eastAsia="Calibri" w:cs="Calibri"/>
-          <w:noProof w:val="0"/>
-          <w:sz w:val="36"/>
-          <w:szCs w:val="36"/>
-          <w:lang w:val="en-US"/>
+          <w:rFonts w:ascii="Calibri" w:eastAsia="Calibri" w:hAnsi="Calibri" w:cs="Calibri"/>
+          <w:sz w:val="36"/>
+          <w:szCs w:val="36"/>
         </w:rPr>
         <w:t xml:space="preserve">Below </w:t>
       </w:r>
       <w:r>
         <w:rPr>
-          <w:rFonts w:ascii="Calibri" w:hAnsi="Calibri" w:eastAsia="Calibri" w:cs="Calibri"/>
-          <w:noProof w:val="0"/>
-          <w:sz w:val="36"/>
-          <w:szCs w:val="36"/>
-          <w:lang w:val="en-US"/>
+          <w:rFonts w:ascii="Calibri" w:eastAsia="Calibri" w:hAnsi="Calibri" w:cs="Calibri"/>
+          <w:sz w:val="36"/>
+          <w:szCs w:val="36"/>
         </w:rPr>
         <w:t>is a</w:t>
       </w:r>
       <w:r>
         <w:rPr>
-          <w:rFonts w:ascii="Calibri" w:hAnsi="Calibri" w:eastAsia="Calibri" w:cs="Calibri"/>
-          <w:noProof w:val="0"/>
-          <w:sz w:val="36"/>
-          <w:szCs w:val="36"/>
-          <w:lang w:val="en-US"/>
-        </w:rPr>
-        <w:t xml:space="preserve"> </w:t>
-      </w:r>
-      <w:r>
-        <w:rPr>
-          <w:rFonts w:ascii="Calibri" w:hAnsi="Calibri" w:eastAsia="Calibri" w:cs="Calibri"/>
-          <w:noProof w:val="0"/>
-          <w:sz w:val="36"/>
-          <w:szCs w:val="36"/>
-          <w:lang w:val="en-US"/>
-        </w:rPr>
-        <w:t>rendered images-</w:t>
+          <w:rFonts w:ascii="Calibri" w:eastAsia="Calibri" w:hAnsi="Calibri" w:cs="Calibri"/>
+          <w:sz w:val="36"/>
+          <w:szCs w:val="36"/>
+        </w:rPr>
+        <w:t xml:space="preserve"> rendered image-</w:t>
       </w:r>
     </w:p>
+    <w:bookmarkEnd w:id="0"/>
+    <w:bookmarkEnd w:id="1"/>
     <w:p>
-      <w:pPr>
-        <w:pStyle w:val="Normal"/>
-        <w:bidi w:val="0"/>
-        <w:spacing w:before="0" w:beforeAutospacing="off" w:after="160" w:afterAutospacing="off" w:line="259" w:lineRule="auto"/>
-        <w:ind w:left="0" w:right="0"/>
-        <w:jc w:val="left"/>
-      </w:pPr>
-      <w:r>
+      <w:r>
+        <w:rPr>
+          <w:noProof/>
+        </w:rPr>
+        <w:lastRenderedPageBreak/>
         <w:drawing>
-          <wp:inline wp14:editId="0D883BB9" wp14:anchorId="0667023B">
+          <wp:inline distT="0" distB="0" distL="0" distR="0" wp14:anchorId="0667023B" wp14:editId="0D883BB9">
             <wp:extent cx="5669786" cy="5729468"/>
             <wp:effectExtent l="0" t="0" r="0" b="0"/>
-            <wp:docPr id="1809108940" name="" title=""/>
+            <wp:docPr id="1809108940" name="Picture 1809108940"/>
             <wp:cNvGraphicFramePr>
-              <a:graphicFrameLocks noChangeAspect="1"/>
+              <a:graphicFrameLocks xmlns:a="http://schemas.openxmlformats.org/drawingml/2006/main" noChangeAspect="1"/>
             </wp:cNvGraphicFramePr>
-            <a:graphic>
+            <a:graphic xmlns:a="http://schemas.openxmlformats.org/drawingml/2006/main">
               <a:graphicData uri="http://schemas.openxmlformats.org/drawingml/2006/picture">
-                <pic:pic>
+                <pic:pic xmlns:pic="http://schemas.openxmlformats.org/drawingml/2006/picture">
                   <pic:nvPicPr>
                     <pic:cNvPr id="0" name=""/>
                     <pic:cNvPicPr/>
                   </pic:nvPicPr>
                   <pic:blipFill>
-                    <a:blip r:embed="R9ee44e392f554422">
+                    <a:blip r:embed="rId4">
                       <a:extLst>
-                        <a:ext xmlns:a="http://schemas.openxmlformats.org/drawingml/2006/main" uri="{28A0092B-C50C-407E-A947-70E740481C1C}">
-                          <a14:useLocalDpi val="0"/>
+                        <a:ext uri="{28A0092B-C50C-407E-A947-70E740481C1C}">
+                          <a14:useLocalDpi xmlns:a14="http://schemas.microsoft.com/office/drawing/2010/main" val="0"/>
                         </a:ext>
                       </a:extLst>
                     </a:blip>
@@ -412,100 +330,72 @@
     </w:p>
     <w:p>
       <w:pPr>
-        <w:pStyle w:val="Normal"/>
-        <w:bidi w:val="0"/>
-        <w:spacing w:before="0" w:beforeAutospacing="off" w:after="160" w:afterAutospacing="off" w:line="259" w:lineRule="auto"/>
-        <w:ind w:left="0" w:right="0"/>
-        <w:jc w:val="left"/>
-        <w:rPr>
-          <w:rFonts w:ascii="Calibri" w:hAnsi="Calibri" w:eastAsia="Calibri" w:cs="Calibri"/>
-          <w:noProof w:val="0"/>
-          <w:sz w:val="36"/>
-          <w:szCs w:val="36"/>
-          <w:lang w:val="en-US"/>
+        <w:rPr>
+          <w:rFonts w:ascii="Calibri" w:eastAsia="Calibri" w:hAnsi="Calibri" w:cs="Calibri"/>
+          <w:sz w:val="36"/>
+          <w:szCs w:val="36"/>
         </w:rPr>
       </w:pPr>
       <w:r>
         <w:rPr>
-          <w:rFonts w:ascii="Calibri" w:hAnsi="Calibri" w:eastAsia="Calibri" w:cs="Calibri"/>
-          <w:noProof w:val="0"/>
-          <w:sz w:val="36"/>
-          <w:szCs w:val="36"/>
-          <w:lang w:val="en-US"/>
+          <w:rFonts w:ascii="Calibri" w:eastAsia="Calibri" w:hAnsi="Calibri" w:cs="Calibri"/>
+          <w:sz w:val="36"/>
+          <w:szCs w:val="36"/>
         </w:rPr>
         <w:t xml:space="preserve">As we can see, </w:t>
       </w:r>
       <w:r>
         <w:rPr>
-          <w:rFonts w:ascii="Calibri" w:hAnsi="Calibri" w:eastAsia="Calibri" w:cs="Calibri"/>
-          <w:noProof w:val="0"/>
-          <w:sz w:val="36"/>
-          <w:szCs w:val="36"/>
-          <w:lang w:val="en-US"/>
+          <w:rFonts w:ascii="Calibri" w:eastAsia="Calibri" w:hAnsi="Calibri" w:cs="Calibri"/>
+          <w:sz w:val="36"/>
+          <w:szCs w:val="36"/>
         </w:rPr>
         <w:t>there</w:t>
       </w:r>
       <w:r>
         <w:rPr>
-          <w:rFonts w:ascii="Calibri" w:hAnsi="Calibri" w:eastAsia="Calibri" w:cs="Calibri"/>
-          <w:noProof w:val="0"/>
-          <w:sz w:val="36"/>
-          <w:szCs w:val="36"/>
-          <w:lang w:val="en-US"/>
+          <w:rFonts w:ascii="Calibri" w:eastAsia="Calibri" w:hAnsi="Calibri" w:cs="Calibri"/>
+          <w:sz w:val="36"/>
+          <w:szCs w:val="36"/>
         </w:rPr>
         <w:t xml:space="preserve"> is color bleeding </w:t>
       </w:r>
       <w:r>
         <w:rPr>
-          <w:rFonts w:ascii="Calibri" w:hAnsi="Calibri" w:eastAsia="Calibri" w:cs="Calibri"/>
-          <w:noProof w:val="0"/>
-          <w:sz w:val="36"/>
-          <w:szCs w:val="36"/>
-          <w:lang w:val="en-US"/>
+          <w:rFonts w:ascii="Calibri" w:eastAsia="Calibri" w:hAnsi="Calibri" w:cs="Calibri"/>
+          <w:sz w:val="36"/>
+          <w:szCs w:val="36"/>
         </w:rPr>
         <w:t>and</w:t>
       </w:r>
       <w:r>
         <w:rPr>
-          <w:rFonts w:ascii="Calibri" w:hAnsi="Calibri" w:eastAsia="Calibri" w:cs="Calibri"/>
-          <w:noProof w:val="0"/>
-          <w:sz w:val="36"/>
-          <w:szCs w:val="36"/>
-          <w:lang w:val="en-US"/>
+          <w:rFonts w:ascii="Calibri" w:eastAsia="Calibri" w:hAnsi="Calibri" w:cs="Calibri"/>
+          <w:sz w:val="36"/>
+          <w:szCs w:val="36"/>
         </w:rPr>
         <w:t xml:space="preserve"> better diffuse lighting and soft shadows. The images rendered are blurry as finite number of photons are casted i</w:t>
       </w:r>
       <w:r>
         <w:rPr>
-          <w:rFonts w:ascii="Calibri" w:hAnsi="Calibri" w:eastAsia="Calibri" w:cs="Calibri"/>
-          <w:noProof w:val="0"/>
-          <w:sz w:val="36"/>
-          <w:szCs w:val="36"/>
-          <w:lang w:val="en-US"/>
+          <w:rFonts w:ascii="Calibri" w:eastAsia="Calibri" w:hAnsi="Calibri" w:cs="Calibri"/>
+          <w:sz w:val="36"/>
+          <w:szCs w:val="36"/>
         </w:rPr>
         <w:t>n the scene.</w:t>
       </w:r>
     </w:p>
     <w:p>
       <w:pPr>
-        <w:pStyle w:val="Normal"/>
-        <w:bidi w:val="0"/>
-        <w:spacing w:before="0" w:beforeAutospacing="off" w:after="160" w:afterAutospacing="off" w:line="259" w:lineRule="auto"/>
-        <w:ind w:left="0" w:right="0"/>
-        <w:jc w:val="left"/>
-        <w:rPr>
-          <w:rFonts w:ascii="Calibri" w:hAnsi="Calibri" w:eastAsia="Calibri" w:cs="Calibri"/>
-          <w:noProof w:val="0"/>
-          <w:sz w:val="36"/>
-          <w:szCs w:val="36"/>
-          <w:lang w:val="en-US"/>
+        <w:rPr>
+          <w:rFonts w:ascii="Calibri" w:eastAsia="Calibri" w:hAnsi="Calibri" w:cs="Calibri"/>
+          <w:sz w:val="36"/>
+          <w:szCs w:val="36"/>
         </w:rPr>
       </w:pPr>
     </w:p>
     <w:p>
       <w:pPr>
-        <w:pStyle w:val="Normal"/>
-        <w:jc w:val="left"/>
         <w:rPr>
           <w:sz w:val="36"/>
           <w:szCs w:val="36"/>
@@ -513,7 +403,7 @@
       </w:pPr>
     </w:p>
     <w:sectPr>
-      <w:pgSz w:w="12240" w:h="15840" w:orient="portrait"/>
+      <w:pgSz w:w="12240" w:h="15840"/>
       <w:pgMar w:top="1440" w:right="1440" w:bottom="1440" w:left="1440" w:header="720" w:footer="720" w:gutter="0"/>
       <w:cols w:space="720"/>
       <w:docGrid w:linePitch="360"/>
@@ -523,11 +413,11 @@
 </file>
 
 <file path=word/styles.xml><?xml version="1.0" encoding="utf-8"?>
-<w:styles xmlns:wp14="http://schemas.microsoft.com/office/word/2010/wordprocessingDrawing" xmlns:mc="http://schemas.openxmlformats.org/markup-compatibility/2006" xmlns:r="http://schemas.openxmlformats.org/officeDocument/2006/relationships" xmlns:w="http://schemas.openxmlformats.org/wordprocessingml/2006/main" xmlns:w14="http://schemas.microsoft.com/office/word/2010/wordml" xmlns:w15="http://schemas.microsoft.com/office/word/2012/wordml" mc:Ignorable="w14 w15 wp14">
+<w:styles xmlns:mc="http://schemas.openxmlformats.org/markup-compatibility/2006" xmlns:r="http://schemas.openxmlformats.org/officeDocument/2006/relationships" xmlns:w="http://schemas.openxmlformats.org/wordprocessingml/2006/main" xmlns:w14="http://schemas.microsoft.com/office/word/2010/wordml" xmlns:w15="http://schemas.microsoft.com/office/word/2012/wordml" xmlns:w16cid="http://schemas.microsoft.com/office/word/2016/wordml/cid" xmlns:w16se="http://schemas.microsoft.com/office/word/2015/wordml/symex" mc:Ignorable="w14 w15 w16se w16cid">
   <w:docDefaults>
     <w:rPrDefault>
       <w:rPr>
-        <w:rFonts w:asciiTheme="minorHAnsi" w:hAnsiTheme="minorHAnsi" w:eastAsiaTheme="minorHAnsi" w:cstheme="minorBidi"/>
+        <w:rFonts w:asciiTheme="minorHAnsi" w:eastAsiaTheme="minorHAnsi" w:hAnsiTheme="minorHAnsi" w:cstheme="minorBidi"/>
         <w:sz w:val="22"/>
         <w:szCs w:val="22"/>
         <w:lang w:val="en-US" w:eastAsia="en-US" w:bidi="ar-SA"/>
@@ -539,17 +429,17 @@
       </w:pPr>
     </w:pPrDefault>
   </w:docDefaults>
-  <w:latentStyles w:defLockedState="0" w:defUIPriority="99" w:defSemiHidden="0" w:defUnhideWhenUsed="0" w:defQFormat="0" w:count="371">
+  <w:latentStyles w:defLockedState="0" w:defUIPriority="99" w:defSemiHidden="0" w:defUnhideWhenUsed="0" w:defQFormat="0" w:count="377">
     <w:lsdException w:name="Normal" w:uiPriority="0" w:qFormat="1"/>
     <w:lsdException w:name="heading 1" w:uiPriority="9" w:qFormat="1"/>
-    <w:lsdException w:name="heading 2" w:uiPriority="9" w:semiHidden="1" w:unhideWhenUsed="1" w:qFormat="1"/>
-    <w:lsdException w:name="heading 3" w:uiPriority="9" w:semiHidden="1" w:unhideWhenUsed="1" w:qFormat="1"/>
-    <w:lsdException w:name="heading 4" w:uiPriority="9" w:semiHidden="1" w:unhideWhenUsed="1" w:qFormat="1"/>
-    <w:lsdException w:name="heading 5" w:uiPriority="9" w:semiHidden="1" w:unhideWhenUsed="1" w:qFormat="1"/>
-    <w:lsdException w:name="heading 6" w:uiPriority="9" w:semiHidden="1" w:unhideWhenUsed="1" w:qFormat="1"/>
-    <w:lsdException w:name="heading 7" w:uiPriority="9" w:semiHidden="1" w:unhideWhenUsed="1" w:qFormat="1"/>
-    <w:lsdException w:name="heading 8" w:uiPriority="9" w:semiHidden="1" w:unhideWhenUsed="1" w:qFormat="1"/>
-    <w:lsdException w:name="heading 9" w:uiPriority="9" w:semiHidden="1" w:unhideWhenUsed="1" w:qFormat="1"/>
+    <w:lsdException w:name="heading 2" w:semiHidden="1" w:uiPriority="9" w:unhideWhenUsed="1" w:qFormat="1"/>
+    <w:lsdException w:name="heading 3" w:semiHidden="1" w:uiPriority="9" w:unhideWhenUsed="1" w:qFormat="1"/>
+    <w:lsdException w:name="heading 4" w:semiHidden="1" w:uiPriority="9" w:unhideWhenUsed="1" w:qFormat="1"/>
+    <w:lsdException w:name="heading 5" w:semiHidden="1" w:uiPriority="9" w:unhideWhenUsed="1" w:qFormat="1"/>
+    <w:lsdException w:name="heading 6" w:semiHidden="1" w:uiPriority="9" w:unhideWhenUsed="1" w:qFormat="1"/>
+    <w:lsdException w:name="heading 7" w:semiHidden="1" w:uiPriority="9" w:unhideWhenUsed="1" w:qFormat="1"/>
+    <w:lsdException w:name="heading 8" w:semiHidden="1" w:uiPriority="9" w:unhideWhenUsed="1" w:qFormat="1"/>
+    <w:lsdException w:name="heading 9" w:semiHidden="1" w:uiPriority="9" w:unhideWhenUsed="1" w:qFormat="1"/>
     <w:lsdException w:name="index 1" w:semiHidden="1" w:unhideWhenUsed="1"/>
     <w:lsdException w:name="index 2" w:semiHidden="1" w:unhideWhenUsed="1"/>
     <w:lsdException w:name="index 3" w:semiHidden="1" w:unhideWhenUsed="1"/>
@@ -559,22 +449,22 @@
     <w:lsdException w:name="index 7" w:semiHidden="1" w:unhideWhenUsed="1"/>
     <w:lsdException w:name="index 8" w:semiHidden="1" w:unhideWhenUsed="1"/>
     <w:lsdException w:name="index 9" w:semiHidden="1" w:unhideWhenUsed="1"/>
-    <w:lsdException w:name="toc 1" w:uiPriority="39" w:semiHidden="1" w:unhideWhenUsed="1"/>
-    <w:lsdException w:name="toc 2" w:uiPriority="39" w:semiHidden="1" w:unhideWhenUsed="1"/>
-    <w:lsdException w:name="toc 3" w:uiPriority="39" w:semiHidden="1" w:unhideWhenUsed="1"/>
-    <w:lsdException w:name="toc 4" w:uiPriority="39" w:semiHidden="1" w:unhideWhenUsed="1"/>
-    <w:lsdException w:name="toc 5" w:uiPriority="39" w:semiHidden="1" w:unhideWhenUsed="1"/>
-    <w:lsdException w:name="toc 6" w:uiPriority="39" w:semiHidden="1" w:unhideWhenUsed="1"/>
-    <w:lsdException w:name="toc 7" w:uiPriority="39" w:semiHidden="1" w:unhideWhenUsed="1"/>
-    <w:lsdException w:name="toc 8" w:uiPriority="39" w:semiHidden="1" w:unhideWhenUsed="1"/>
-    <w:lsdException w:name="toc 9" w:uiPriority="39" w:semiHidden="1" w:unhideWhenUsed="1"/>
+    <w:lsdException w:name="toc 1" w:semiHidden="1" w:uiPriority="39" w:unhideWhenUsed="1"/>
+    <w:lsdException w:name="toc 2" w:semiHidden="1" w:uiPriority="39" w:unhideWhenUsed="1"/>
+    <w:lsdException w:name="toc 3" w:semiHidden="1" w:uiPriority="39" w:unhideWhenUsed="1"/>
+    <w:lsdException w:name="toc 4" w:semiHidden="1" w:uiPriority="39" w:unhideWhenUsed="1"/>
+    <w:lsdException w:name="toc 5" w:semiHidden="1" w:uiPriority="39" w:unhideWhenUsed="1"/>
+    <w:lsdException w:name="toc 6" w:semiHidden="1" w:uiPriority="39" w:unhideWhenUsed="1"/>
+    <w:lsdException w:name="toc 7" w:semiHidden="1" w:uiPriority="39" w:unhideWhenUsed="1"/>
+    <w:lsdException w:name="toc 8" w:semiHidden="1" w:uiPriority="39" w:unhideWhenUsed="1"/>
+    <w:lsdException w:name="toc 9" w:semiHidden="1" w:uiPriority="39" w:unhideWhenUsed="1"/>
     <w:lsdException w:name="Normal Indent" w:semiHidden="1" w:unhideWhenUsed="1"/>
     <w:lsdException w:name="footnote text" w:semiHidden="1" w:unhideWhenUsed="1"/>
     <w:lsdException w:name="annotation text" w:semiHidden="1" w:unhideWhenUsed="1"/>
     <w:lsdException w:name="header" w:semiHidden="1" w:unhideWhenUsed="1"/>
     <w:lsdException w:name="footer" w:semiHidden="1" w:unhideWhenUsed="1"/>
     <w:lsdException w:name="index heading" w:semiHidden="1" w:unhideWhenUsed="1"/>
-    <w:lsdException w:name="caption" w:uiPriority="35" w:semiHidden="1" w:unhideWhenUsed="1" w:qFormat="1"/>
+    <w:lsdException w:name="caption" w:semiHidden="1" w:uiPriority="35" w:unhideWhenUsed="1" w:qFormat="1"/>
     <w:lsdException w:name="table of figures" w:semiHidden="1" w:unhideWhenUsed="1"/>
     <w:lsdException w:name="envelope address" w:semiHidden="1" w:unhideWhenUsed="1"/>
     <w:lsdException w:name="envelope return" w:semiHidden="1" w:unhideWhenUsed="1"/>
@@ -605,7 +495,7 @@
     <w:lsdException w:name="Title" w:uiPriority="10" w:qFormat="1"/>
     <w:lsdException w:name="Closing" w:semiHidden="1" w:unhideWhenUsed="1"/>
     <w:lsdException w:name="Signature" w:semiHidden="1" w:unhideWhenUsed="1"/>
-    <w:lsdException w:name="Default Paragraph Font" w:uiPriority="1" w:semiHidden="1" w:unhideWhenUsed="1"/>
+    <w:lsdException w:name="Default Paragraph Font" w:semiHidden="1" w:uiPriority="1" w:unhideWhenUsed="1"/>
     <w:lsdException w:name="Body Text" w:semiHidden="1" w:unhideWhenUsed="1"/>
     <w:lsdException w:name="Body Text Indent" w:semiHidden="1" w:unhideWhenUsed="1"/>
     <w:lsdException w:name="List Continue" w:semiHidden="1" w:unhideWhenUsed="1"/>
@@ -687,11 +577,8 @@
     <w:lsdException w:name="Table 3D effects 3" w:semiHidden="1" w:unhideWhenUsed="1"/>
     <w:lsdException w:name="Table Contemporary" w:semiHidden="1" w:unhideWhenUsed="1"/>
     <w:lsdException w:name="Table Elegant" w:semiHidden="1" w:unhideWhenUsed="1"/>
-    <w:lsdException w:name="Table Professional" w:semiHidden="1" w:unhideWhenUsed="1"/>
     <w:lsdException w:name="Table Subtle 1" w:semiHidden="1" w:unhideWhenUsed="1"/>
     <w:lsdException w:name="Table Subtle 2" w:semiHidden="1" w:unhideWhenUsed="1"/>
-    <w:lsdException w:name="Table Web 1" w:semiHidden="1" w:unhideWhenUsed="1"/>
-    <w:lsdException w:name="Table Web 2" w:semiHidden="1" w:unhideWhenUsed="1"/>
     <w:lsdException w:name="Table Web 3" w:semiHidden="1" w:unhideWhenUsed="1"/>
     <w:lsdException w:name="Balloon Text" w:semiHidden="1" w:unhideWhenUsed="1"/>
     <w:lsdException w:name="Table Grid" w:uiPriority="39"/>
@@ -805,8 +692,8 @@
     <w:lsdException w:name="Subtle Reference" w:uiPriority="31" w:qFormat="1"/>
     <w:lsdException w:name="Intense Reference" w:uiPriority="32" w:qFormat="1"/>
     <w:lsdException w:name="Book Title" w:uiPriority="33" w:qFormat="1"/>
-    <w:lsdException w:name="Bibliography" w:uiPriority="37" w:semiHidden="1" w:unhideWhenUsed="1"/>
-    <w:lsdException w:name="TOC Heading" w:uiPriority="39" w:semiHidden="1" w:unhideWhenUsed="1" w:qFormat="1"/>
+    <w:lsdException w:name="Bibliography" w:semiHidden="1" w:uiPriority="37" w:unhideWhenUsed="1"/>
+    <w:lsdException w:name="TOC Heading" w:semiHidden="1" w:uiPriority="39" w:unhideWhenUsed="1" w:qFormat="1"/>
     <w:lsdException w:name="Plain Table 1" w:uiPriority="41"/>
     <w:lsdException w:name="Plain Table 2" w:uiPriority="42"/>
     <w:lsdException w:name="Plain Table 3" w:uiPriority="43"/>
@@ -911,18 +798,24 @@
     <w:lsdException w:name="List Table 5 Dark Accent 6" w:uiPriority="50"/>
     <w:lsdException w:name="List Table 6 Colorful Accent 6" w:uiPriority="51"/>
     <w:lsdException w:name="List Table 7 Colorful Accent 6" w:uiPriority="52"/>
+    <w:lsdException w:name="Mention" w:semiHidden="1" w:unhideWhenUsed="1"/>
+    <w:lsdException w:name="Smart Hyperlink" w:semiHidden="1" w:unhideWhenUsed="1"/>
+    <w:lsdException w:name="Hashtag" w:semiHidden="1" w:unhideWhenUsed="1"/>
+    <w:lsdException w:name="Unresolved Mention" w:semiHidden="1" w:unhideWhenUsed="1"/>
+    <w:lsdException w:name="Smart Link" w:semiHidden="1" w:unhideWhenUsed="1"/>
+    <w:lsdException w:name="Smart Link Error" w:semiHidden="1" w:unhideWhenUsed="1"/>
   </w:latentStyles>
-  <w:style w:type="paragraph" w:styleId="Normal" w:default="1">
+  <w:style w:type="paragraph" w:default="1" w:styleId="Normal">
     <w:name w:val="Normal"/>
     <w:qFormat/>
   </w:style>
-  <w:style w:type="character" w:styleId="DefaultParagraphFont" w:default="1">
+  <w:style w:type="character" w:default="1" w:styleId="DefaultParagraphFont">
     <w:name w:val="Default Paragraph Font"/>
     <w:uiPriority w:val="1"/>
     <w:semiHidden/>
     <w:unhideWhenUsed/>
   </w:style>
-  <w:style w:type="table" w:styleId="TableNormal" w:default="1">
+  <w:style w:type="table" w:default="1" w:styleId="TableNormal">
     <w:name w:val="Normal Table"/>
     <w:uiPriority w:val="99"/>
     <w:semiHidden/>
@@ -937,7 +830,7 @@
       </w:tblCellMar>
     </w:tblPr>
   </w:style>
-  <w:style w:type="numbering" w:styleId="NoList" w:default="1">
+  <w:style w:type="numbering" w:default="1" w:styleId="NoList">
     <w:name w:val="No List"/>
     <w:uiPriority w:val="99"/>
     <w:semiHidden/>

</xml_diff>